<commit_message>
refactored codes & added comments
- filepaths are now at the top so it is easier to change
</commit_message>
<xml_diff>
--- a/Report & Diagrams/Report.docx
+++ b/Report & Diagrams/Report.docx
@@ -67,8 +67,6 @@
         <w:tab/>
         <w:t>Cl02</w:t>
       </w:r>
-      <w:bookmarkStart w:id="0" w:name="_GoBack"/>
-      <w:bookmarkEnd w:id="0"/>
     </w:p>
     <w:p>
       <w:pPr>
@@ -131,15 +129,25 @@
         </w:rPr>
         <w:t xml:space="preserve">To prevent the playback attack, we introduced a nonce into our protocol. The client generates a nonce and sends it to the server. On the other hand, the server must return the nonce that is encrypted with its private key back to the client. </w:t>
       </w:r>
-    </w:p>
-    <w:p>
-      <w:pPr>
-        <w:jc w:val="both"/>
+      <w:r>
         <w:rPr>
           <w:rFonts w:ascii="Times New Roman" w:hAnsi="Times New Roman" w:cs="Times New Roman"/>
           <w:sz w:val="24"/>
           <w:szCs w:val="24"/>
         </w:rPr>
+        <w:t xml:space="preserve">Thereafter, the client would check if the decrypted nonce (with server’s public key) matches the original nonce sent. More details are included in the specification diagram in the next section. </w:t>
+      </w:r>
+      <w:bookmarkStart w:id="0" w:name="_GoBack"/>
+      <w:bookmarkEnd w:id="0"/>
+    </w:p>
+    <w:p>
+      <w:pPr>
+        <w:jc w:val="both"/>
+        <w:rPr>
+          <w:rFonts w:ascii="Times New Roman" w:hAnsi="Times New Roman" w:cs="Times New Roman"/>
+          <w:sz w:val="24"/>
+          <w:szCs w:val="24"/>
+        </w:rPr>
       </w:pPr>
     </w:p>
     <w:p>
@@ -165,10 +173,10 @@
           <w:noProof/>
         </w:rPr>
         <w:drawing>
-          <wp:inline distT="0" distB="0" distL="0" distR="0" wp14:anchorId="0BF47AA8" wp14:editId="560B0768">
-            <wp:extent cx="5731510" cy="5988050"/>
-            <wp:effectExtent l="0" t="0" r="0" b="0"/>
-            <wp:docPr id="1" name="Picture 1"/>
+          <wp:inline distT="0" distB="0" distL="0" distR="0" wp14:anchorId="616F875F" wp14:editId="219744FF">
+            <wp:extent cx="5731510" cy="4849495"/>
+            <wp:effectExtent l="0" t="0" r="2540" b="8255"/>
+            <wp:docPr id="2" name="Picture 2"/>
             <wp:cNvGraphicFramePr>
               <a:graphicFrameLocks xmlns:a="http://schemas.openxmlformats.org/drawingml/2006/main" noChangeAspect="1"/>
             </wp:cNvGraphicFramePr>
@@ -176,11 +184,11 @@
               <a:graphicData uri="http://schemas.openxmlformats.org/drawingml/2006/picture">
                 <pic:pic xmlns:pic="http://schemas.openxmlformats.org/drawingml/2006/picture">
                   <pic:nvPicPr>
-                    <pic:cNvPr id="1" name="APProtcol.png"/>
+                    <pic:cNvPr id="2" name="AP_Diagram.png"/>
                     <pic:cNvPicPr/>
                   </pic:nvPicPr>
                   <pic:blipFill>
-                    <a:blip r:embed="rId6">
+                    <a:blip r:embed="rId6" cstate="print">
                       <a:extLst>
                         <a:ext uri="{28A0092B-C50C-407E-A947-70E740481C1C}">
                           <a14:useLocalDpi xmlns:a14="http://schemas.microsoft.com/office/drawing/2010/main" val="0"/>
@@ -194,7 +202,7 @@
                   <pic:spPr>
                     <a:xfrm>
                       <a:off x="0" y="0"/>
-                      <a:ext cx="5731510" cy="5988050"/>
+                      <a:ext cx="5731510" cy="4849495"/>
                     </a:xfrm>
                     <a:prstGeom prst="rect">
                       <a:avLst/>
@@ -234,18 +242,193 @@
         <w:pStyle w:val="Heading2"/>
       </w:pPr>
       <w:r>
+        <w:lastRenderedPageBreak/>
         <w:t>CP-1 Protocol</w:t>
       </w:r>
     </w:p>
+    <w:p>
+      <w:r>
+        <w:rPr>
+          <w:noProof/>
+        </w:rPr>
+        <w:drawing>
+          <wp:inline distT="0" distB="0" distL="0" distR="0" wp14:anchorId="06CAABFD" wp14:editId="18F43F1F">
+            <wp:extent cx="5731510" cy="5020310"/>
+            <wp:effectExtent l="0" t="0" r="2540" b="8890"/>
+            <wp:docPr id="3" name="Picture 3"/>
+            <wp:cNvGraphicFramePr>
+              <a:graphicFrameLocks xmlns:a="http://schemas.openxmlformats.org/drawingml/2006/main" noChangeAspect="1"/>
+            </wp:cNvGraphicFramePr>
+            <a:graphic xmlns:a="http://schemas.openxmlformats.org/drawingml/2006/main">
+              <a:graphicData uri="http://schemas.openxmlformats.org/drawingml/2006/picture">
+                <pic:pic xmlns:pic="http://schemas.openxmlformats.org/drawingml/2006/picture">
+                  <pic:nvPicPr>
+                    <pic:cNvPr id="3" name="CP1_Diagram.png"/>
+                    <pic:cNvPicPr/>
+                  </pic:nvPicPr>
+                  <pic:blipFill>
+                    <a:blip r:embed="rId7" cstate="print">
+                      <a:extLst>
+                        <a:ext uri="{28A0092B-C50C-407E-A947-70E740481C1C}">
+                          <a14:useLocalDpi xmlns:a14="http://schemas.microsoft.com/office/drawing/2010/main" val="0"/>
+                        </a:ext>
+                      </a:extLst>
+                    </a:blip>
+                    <a:stretch>
+                      <a:fillRect/>
+                    </a:stretch>
+                  </pic:blipFill>
+                  <pic:spPr>
+                    <a:xfrm>
+                      <a:off x="0" y="0"/>
+                      <a:ext cx="5731510" cy="5020310"/>
+                    </a:xfrm>
+                    <a:prstGeom prst="rect">
+                      <a:avLst/>
+                    </a:prstGeom>
+                  </pic:spPr>
+                </pic:pic>
+              </a:graphicData>
+            </a:graphic>
+          </wp:inline>
+        </w:drawing>
+      </w:r>
+    </w:p>
+    <w:p>
+      <w:pPr>
+        <w:jc w:val="center"/>
+        <w:rPr>
+          <w:i/>
+        </w:rPr>
+      </w:pPr>
+      <w:r>
+        <w:rPr>
+          <w:i/>
+        </w:rPr>
+        <w:t xml:space="preserve">Figure </w:t>
+      </w:r>
+      <w:r>
+        <w:rPr>
+          <w:i/>
+        </w:rPr>
+        <w:t>2</w:t>
+      </w:r>
+      <w:r>
+        <w:rPr>
+          <w:i/>
+        </w:rPr>
+        <w:t xml:space="preserve">: </w:t>
+      </w:r>
+      <w:r>
+        <w:rPr>
+          <w:i/>
+        </w:rPr>
+        <w:t>CP-1</w:t>
+      </w:r>
+      <w:r>
+        <w:rPr>
+          <w:i/>
+        </w:rPr>
+        <w:t xml:space="preserve"> Specification</w:t>
+      </w:r>
+    </w:p>
     <w:p/>
+    <w:p/>
     <w:p>
       <w:pPr>
         <w:pStyle w:val="Heading2"/>
       </w:pPr>
       <w:r>
+        <w:lastRenderedPageBreak/>
         <w:t>CP-2 Protocol</w:t>
       </w:r>
     </w:p>
+    <w:p>
+      <w:r>
+        <w:rPr>
+          <w:noProof/>
+        </w:rPr>
+        <w:drawing>
+          <wp:inline distT="0" distB="0" distL="0" distR="0" wp14:anchorId="3FD645B6" wp14:editId="1C07DAC9">
+            <wp:extent cx="5731510" cy="4650105"/>
+            <wp:effectExtent l="0" t="0" r="2540" b="0"/>
+            <wp:docPr id="4" name="Picture 4"/>
+            <wp:cNvGraphicFramePr>
+              <a:graphicFrameLocks xmlns:a="http://schemas.openxmlformats.org/drawingml/2006/main" noChangeAspect="1"/>
+            </wp:cNvGraphicFramePr>
+            <a:graphic xmlns:a="http://schemas.openxmlformats.org/drawingml/2006/main">
+              <a:graphicData uri="http://schemas.openxmlformats.org/drawingml/2006/picture">
+                <pic:pic xmlns:pic="http://schemas.openxmlformats.org/drawingml/2006/picture">
+                  <pic:nvPicPr>
+                    <pic:cNvPr id="4" name="CP2_Diagram.png"/>
+                    <pic:cNvPicPr/>
+                  </pic:nvPicPr>
+                  <pic:blipFill>
+                    <a:blip r:embed="rId8" cstate="print">
+                      <a:extLst>
+                        <a:ext uri="{28A0092B-C50C-407E-A947-70E740481C1C}">
+                          <a14:useLocalDpi xmlns:a14="http://schemas.microsoft.com/office/drawing/2010/main" val="0"/>
+                        </a:ext>
+                      </a:extLst>
+                    </a:blip>
+                    <a:stretch>
+                      <a:fillRect/>
+                    </a:stretch>
+                  </pic:blipFill>
+                  <pic:spPr>
+                    <a:xfrm>
+                      <a:off x="0" y="0"/>
+                      <a:ext cx="5731510" cy="4650105"/>
+                    </a:xfrm>
+                    <a:prstGeom prst="rect">
+                      <a:avLst/>
+                    </a:prstGeom>
+                  </pic:spPr>
+                </pic:pic>
+              </a:graphicData>
+            </a:graphic>
+          </wp:inline>
+        </w:drawing>
+      </w:r>
+    </w:p>
+    <w:p>
+      <w:pPr>
+        <w:jc w:val="center"/>
+        <w:rPr>
+          <w:i/>
+        </w:rPr>
+      </w:pPr>
+      <w:r>
+        <w:rPr>
+          <w:i/>
+        </w:rPr>
+        <w:t xml:space="preserve">Figure </w:t>
+      </w:r>
+      <w:r>
+        <w:rPr>
+          <w:i/>
+        </w:rPr>
+        <w:t>3</w:t>
+      </w:r>
+      <w:r>
+        <w:rPr>
+          <w:i/>
+        </w:rPr>
+        <w:t xml:space="preserve">: </w:t>
+      </w:r>
+      <w:r>
+        <w:rPr>
+          <w:i/>
+        </w:rPr>
+        <w:t xml:space="preserve">CP-2 </w:t>
+      </w:r>
+      <w:r>
+        <w:rPr>
+          <w:i/>
+        </w:rPr>
+        <w:t>Specification</w:t>
+      </w:r>
+    </w:p>
     <w:p/>
     <w:p>
       <w:pPr>
@@ -261,7 +444,6 @@
         <w:pStyle w:val="Heading1"/>
       </w:pPr>
       <w:r>
-        <w:lastRenderedPageBreak/>
         <w:t>Conclusion</w:t>
       </w:r>
     </w:p>
@@ -271,7 +453,7 @@
       </w:r>
     </w:p>
     <w:sectPr>
-      <w:footerReference w:type="default" r:id="rId7"/>
+      <w:footerReference w:type="default" r:id="rId9"/>
       <w:pgSz w:w="11906" w:h="16838"/>
       <w:pgMar w:top="1440" w:right="1440" w:bottom="1440" w:left="1440" w:header="708" w:footer="708" w:gutter="0"/>
       <w:cols w:space="708"/>

</xml_diff>

<commit_message>
Updated Report, deleted unnecessary stuffss
</commit_message>
<xml_diff>
--- a/Report & Diagrams/Report.docx
+++ b/Report & Diagrams/Report.docx
@@ -77,6 +77,218 @@
         <w:t xml:space="preserve">Instructions to Run </w:t>
       </w:r>
     </w:p>
+    <w:p>
+      <w:pPr>
+        <w:pStyle w:val="Heading2"/>
+      </w:pPr>
+      <w:r>
+        <w:t>Prerequisite</w:t>
+      </w:r>
+    </w:p>
+    <w:p>
+      <w:r>
+        <w:t>Java is required to run the program.</w:t>
+      </w:r>
+    </w:p>
+    <w:p>
+      <w:pPr>
+        <w:pStyle w:val="Heading2"/>
+      </w:pPr>
+      <w:r>
+        <w:t>Running the Program</w:t>
+      </w:r>
+    </w:p>
+    <w:p>
+      <w:r>
+        <w:t xml:space="preserve">Before running the programs, you need to make the following changes to the static variables. They can be found at the top of each program. </w:t>
+      </w:r>
+    </w:p>
+    <w:p>
+      <w:r>
+        <w:rPr>
+          <w:rStyle w:val="Heading3Char"/>
+          <w:color w:val="595959" w:themeColor="text1" w:themeTint="A6"/>
+        </w:rPr>
+        <w:t>Running the Server (both CP-1 and CP-2):</w:t>
+      </w:r>
+      <w:r>
+        <w:br/>
+        <w:t xml:space="preserve">- Change the static variables </w:t>
+      </w:r>
+      <w:proofErr w:type="spellStart"/>
+      <w:r>
+        <w:rPr>
+          <w:rFonts w:ascii="Consolas" w:hAnsi="Consolas"/>
+        </w:rPr>
+        <w:t>privateKeyPath</w:t>
+      </w:r>
+      <w:proofErr w:type="spellEnd"/>
+      <w:r>
+        <w:t xml:space="preserve"> and </w:t>
+      </w:r>
+      <w:proofErr w:type="spellStart"/>
+      <w:r>
+        <w:rPr>
+          <w:rFonts w:ascii="Consolas" w:hAnsi="Consolas"/>
+        </w:rPr>
+        <w:t>serverCertPath</w:t>
+      </w:r>
+      <w:proofErr w:type="spellEnd"/>
+      <w:r>
+        <w:t xml:space="preserve"> </w:t>
+      </w:r>
+      <w:r>
+        <w:t xml:space="preserve">to the absolute paths of your private key file </w:t>
+      </w:r>
+      <w:r>
+        <w:t xml:space="preserve">(.der file) </w:t>
+      </w:r>
+      <w:r>
+        <w:t xml:space="preserve">and </w:t>
+      </w:r>
+      <w:r>
+        <w:t xml:space="preserve">server </w:t>
+      </w:r>
+      <w:r>
+        <w:t>cert</w:t>
+      </w:r>
+      <w:r>
+        <w:t>ificate</w:t>
+      </w:r>
+      <w:r>
+        <w:t xml:space="preserve"> file</w:t>
+      </w:r>
+      <w:r>
+        <w:t xml:space="preserve"> (.</w:t>
+      </w:r>
+      <w:proofErr w:type="spellStart"/>
+      <w:r>
+        <w:t>crt</w:t>
+      </w:r>
+      <w:proofErr w:type="spellEnd"/>
+      <w:r>
+        <w:t xml:space="preserve"> file)</w:t>
+      </w:r>
+      <w:r>
+        <w:t xml:space="preserve"> accordingly.</w:t>
+      </w:r>
+      <w:r>
+        <w:t xml:space="preserve"> For our project, the private key file is named </w:t>
+      </w:r>
+      <w:proofErr w:type="spellStart"/>
+      <w:r>
+        <w:rPr>
+          <w:rFonts w:ascii="Consolas" w:hAnsi="Consolas"/>
+        </w:rPr>
+        <w:t>example.org.der</w:t>
+      </w:r>
+      <w:proofErr w:type="spellEnd"/>
+      <w:r>
+        <w:t xml:space="preserve"> while the server certificate file is named </w:t>
+      </w:r>
+      <w:r>
+        <w:rPr>
+          <w:rFonts w:ascii="Consolas" w:hAnsi="Consolas"/>
+        </w:rPr>
+        <w:t>example.org.crt</w:t>
+      </w:r>
+      <w:r>
+        <w:t xml:space="preserve">. </w:t>
+      </w:r>
+    </w:p>
+    <w:p>
+      <w:r>
+        <w:rPr>
+          <w:rStyle w:val="Heading3Char"/>
+          <w:color w:val="595959" w:themeColor="text1" w:themeTint="A6"/>
+        </w:rPr>
+        <w:t>Running the Client (both CP-1 and CP-2):</w:t>
+      </w:r>
+      <w:r>
+        <w:rPr>
+          <w:rStyle w:val="Heading3Char"/>
+          <w:color w:val="595959" w:themeColor="text1" w:themeTint="A6"/>
+        </w:rPr>
+        <w:br/>
+      </w:r>
+      <w:r>
+        <w:t xml:space="preserve">- Change the static variables </w:t>
+      </w:r>
+      <w:r>
+        <w:rPr>
+          <w:rFonts w:ascii="Consolas" w:hAnsi="Consolas"/>
+        </w:rPr>
+        <w:t>filename</w:t>
+      </w:r>
+      <w:r>
+        <w:t xml:space="preserve"> and </w:t>
+      </w:r>
+      <w:proofErr w:type="spellStart"/>
+      <w:r>
+        <w:rPr>
+          <w:rFonts w:ascii="Consolas" w:hAnsi="Consolas"/>
+        </w:rPr>
+        <w:t>filepath</w:t>
+      </w:r>
+      <w:proofErr w:type="spellEnd"/>
+      <w:r>
+        <w:t xml:space="preserve"> to the absolute file name and file path of the file you wish to transfer respectively.</w:t>
+      </w:r>
+      <w:r>
+        <w:br/>
+        <w:t xml:space="preserve">- Change the static variable </w:t>
+      </w:r>
+      <w:proofErr w:type="spellStart"/>
+      <w:r>
+        <w:rPr>
+          <w:rFonts w:ascii="Consolas" w:hAnsi="Consolas"/>
+        </w:rPr>
+        <w:t>CACSEcrtpath</w:t>
+      </w:r>
+      <w:proofErr w:type="spellEnd"/>
+      <w:r>
+        <w:t xml:space="preserve"> to the absolute path of the CA’s certificate (in our project, it is named as </w:t>
+      </w:r>
+      <w:r>
+        <w:rPr>
+          <w:rFonts w:ascii="Consolas" w:hAnsi="Consolas"/>
+        </w:rPr>
+        <w:t>cacse.crt</w:t>
+      </w:r>
+      <w:r>
+        <w:t>)</w:t>
+      </w:r>
+      <w:r>
+        <w:br/>
+        <w:t xml:space="preserve">- Lastly, change the static variable </w:t>
+      </w:r>
+      <w:proofErr w:type="spellStart"/>
+      <w:r>
+        <w:rPr>
+          <w:rFonts w:ascii="Consolas" w:hAnsi="Consolas"/>
+        </w:rPr>
+        <w:t>serverAddress</w:t>
+      </w:r>
+      <w:proofErr w:type="spellEnd"/>
+      <w:r>
+        <w:t xml:space="preserve"> to the IP address of the computer running the server program (use </w:t>
+      </w:r>
+      <w:r>
+        <w:rPr>
+          <w:rFonts w:ascii="Consolas" w:hAnsi="Consolas"/>
+        </w:rPr>
+        <w:t>“localhost”</w:t>
+      </w:r>
+      <w:r>
+        <w:t xml:space="preserve"> if you are running both on the same machine) </w:t>
+      </w:r>
+    </w:p>
+    <w:p/>
+    <w:p>
+      <w:r>
+        <w:t xml:space="preserve">For both protocols, run the server program before running the client program. Upon successful file transfer, the file will be transferred to the server and can be found at the same directory. </w:t>
+      </w:r>
+    </w:p>
     <w:p/>
     <w:p>
       <w:pPr>
@@ -135,17 +347,26 @@
           <w:sz w:val="24"/>
           <w:szCs w:val="24"/>
         </w:rPr>
-        <w:t xml:space="preserve">Thereafter, the client would check if the decrypted nonce (with server’s public key) matches the original nonce sent. More details are included in the specification diagram in the next section. </w:t>
-      </w:r>
-    </w:p>
-    <w:p>
-      <w:pPr>
-        <w:jc w:val="both"/>
+        <w:t xml:space="preserve">Thereafter, the client would check if the </w:t>
+      </w:r>
+      <w:r>
         <w:rPr>
           <w:rFonts w:ascii="Times New Roman" w:hAnsi="Times New Roman" w:cs="Times New Roman"/>
           <w:sz w:val="24"/>
           <w:szCs w:val="24"/>
         </w:rPr>
+        <w:lastRenderedPageBreak/>
+        <w:t xml:space="preserve">decrypted nonce (with server’s public key) matches the original nonce sent. More details are included in the specification diagram in the next section. </w:t>
+      </w:r>
+    </w:p>
+    <w:p>
+      <w:pPr>
+        <w:jc w:val="both"/>
+        <w:rPr>
+          <w:rFonts w:ascii="Times New Roman" w:hAnsi="Times New Roman" w:cs="Times New Roman"/>
+          <w:sz w:val="24"/>
+          <w:szCs w:val="24"/>
+        </w:rPr>
       </w:pPr>
     </w:p>
     <w:p>
@@ -153,7 +374,6 @@
         <w:pStyle w:val="Heading1"/>
       </w:pPr>
       <w:r>
-        <w:lastRenderedPageBreak/>
         <w:t>Protocol Specifications</w:t>
       </w:r>
     </w:p>
@@ -186,7 +406,7 @@
                     <pic:cNvPicPr/>
                   </pic:nvPicPr>
                   <pic:blipFill>
-                    <a:blip r:embed="rId6" cstate="print">
+                    <a:blip r:embed="rId7" cstate="print">
                       <a:extLst>
                         <a:ext uri="{28A0092B-C50C-407E-A947-70E740481C1C}">
                           <a14:useLocalDpi xmlns:a14="http://schemas.microsoft.com/office/drawing/2010/main" val="0"/>
@@ -265,7 +485,7 @@
                     <pic:cNvPicPr/>
                   </pic:nvPicPr>
                   <pic:blipFill>
-                    <a:blip r:embed="rId7" cstate="print">
+                    <a:blip r:embed="rId8" cstate="print">
                       <a:extLst>
                         <a:ext uri="{28A0092B-C50C-407E-A947-70E740481C1C}">
                           <a14:useLocalDpi xmlns:a14="http://schemas.microsoft.com/office/drawing/2010/main" val="0"/>
@@ -362,7 +582,7 @@
                     <pic:cNvPicPr/>
                   </pic:nvPicPr>
                   <pic:blipFill>
-                    <a:blip r:embed="rId8" cstate="print">
+                    <a:blip r:embed="rId9" cstate="print">
                       <a:extLst>
                         <a:ext uri="{28A0092B-C50C-407E-A947-70E740481C1C}">
                           <a14:useLocalDpi xmlns:a14="http://schemas.microsoft.com/office/drawing/2010/main" val="0"/>
@@ -436,31 +656,12 @@
         <w:t>Results</w:t>
       </w:r>
     </w:p>
-    <w:p/>
-    <w:p>
-      <w:r>
-        <w:rPr>
-          <w:b/>
-        </w:rPr>
-        <w:t>Graphs</w:t>
-      </w:r>
-      <w:r>
-        <w:t>:</w:t>
-      </w:r>
-    </w:p>
-    <w:p/>
-    <w:p/>
-    <w:p/>
-    <w:p/>
-    <w:p/>
-    <w:p/>
-    <w:p/>
-    <w:p/>
-    <w:p/>
-    <w:p>
-      <w:r>
-        <w:lastRenderedPageBreak/>
-        <w:t>CP1:</w:t>
+    <w:p>
+      <w:pPr>
+        <w:pStyle w:val="Heading2"/>
+      </w:pPr>
+      <w:r>
+        <w:t>Table</w:t>
       </w:r>
     </w:p>
     <w:tbl>
@@ -470,14 +671,15 @@
         <w:tblLook w:val="04A0" w:firstRow="1" w:lastRow="0" w:firstColumn="1" w:lastColumn="0" w:noHBand="0" w:noVBand="1"/>
       </w:tblPr>
       <w:tblGrid>
-        <w:gridCol w:w="3005"/>
-        <w:gridCol w:w="3005"/>
-        <w:gridCol w:w="3006"/>
+        <w:gridCol w:w="2045"/>
+        <w:gridCol w:w="2293"/>
+        <w:gridCol w:w="2244"/>
+        <w:gridCol w:w="2434"/>
       </w:tblGrid>
       <w:tr>
         <w:tc>
           <w:tcPr>
-            <w:tcW w:w="3005" w:type="dxa"/>
+            <w:tcW w:w="2045" w:type="dxa"/>
           </w:tcPr>
           <w:p>
             <w:pPr>
@@ -489,13 +691,49 @@
               <w:rPr>
                 <w:b/>
               </w:rPr>
-              <w:t>File size</w:t>
+              <w:t>Protocol</w:t>
             </w:r>
           </w:p>
         </w:tc>
         <w:tc>
           <w:tcPr>
-            <w:tcW w:w="3005" w:type="dxa"/>
+            <w:tcW w:w="2293" w:type="dxa"/>
+          </w:tcPr>
+          <w:p>
+            <w:pPr>
+              <w:rPr>
+                <w:b/>
+              </w:rPr>
+            </w:pPr>
+            <w:r>
+              <w:rPr>
+                <w:b/>
+              </w:rPr>
+              <w:t xml:space="preserve">File </w:t>
+            </w:r>
+            <w:r>
+              <w:rPr>
+                <w:b/>
+              </w:rPr>
+              <w:t>S</w:t>
+            </w:r>
+            <w:r>
+              <w:rPr>
+                <w:b/>
+              </w:rPr>
+              <w:t>ize</w:t>
+            </w:r>
+            <w:r>
+              <w:rPr>
+                <w:b/>
+              </w:rPr>
+              <w:t xml:space="preserve"> (KB) </w:t>
+            </w:r>
+          </w:p>
+        </w:tc>
+        <w:tc>
+          <w:tcPr>
+            <w:tcW w:w="2244" w:type="dxa"/>
           </w:tcPr>
           <w:p>
             <w:pPr>
@@ -509,11 +747,31 @@
               </w:rPr>
               <w:t>Time Taken</w:t>
             </w:r>
+            <w:r>
+              <w:rPr>
+                <w:b/>
+              </w:rPr>
+              <w:t xml:space="preserve"> (</w:t>
+            </w:r>
+            <w:proofErr w:type="spellStart"/>
+            <w:r>
+              <w:rPr>
+                <w:b/>
+              </w:rPr>
+              <w:t>ms</w:t>
+            </w:r>
+            <w:proofErr w:type="spellEnd"/>
+            <w:r>
+              <w:rPr>
+                <w:b/>
+              </w:rPr>
+              <w:t>)</w:t>
+            </w:r>
           </w:p>
         </w:tc>
         <w:tc>
           <w:tcPr>
-            <w:tcW w:w="3006" w:type="dxa"/>
+            <w:tcW w:w="2434" w:type="dxa"/>
           </w:tcPr>
           <w:p>
             <w:pPr>
@@ -533,23 +791,34 @@
       <w:tr>
         <w:tc>
           <w:tcPr>
-            <w:tcW w:w="3005" w:type="dxa"/>
+            <w:tcW w:w="2045" w:type="dxa"/>
+            <w:vMerge w:val="restart"/>
           </w:tcPr>
           <w:p>
             <w:r>
-              <w:t>33kb</w:t>
+              <w:t>CP-1</w:t>
             </w:r>
           </w:p>
         </w:tc>
         <w:tc>
           <w:tcPr>
-            <w:tcW w:w="3005" w:type="dxa"/>
-          </w:tcPr>
-          <w:p/>
-        </w:tc>
-        <w:tc>
-          <w:tcPr>
-            <w:tcW w:w="3006" w:type="dxa"/>
+            <w:tcW w:w="2293" w:type="dxa"/>
+          </w:tcPr>
+          <w:p>
+            <w:r>
+              <w:t>33</w:t>
+            </w:r>
+          </w:p>
+        </w:tc>
+        <w:tc>
+          <w:tcPr>
+            <w:tcW w:w="2244" w:type="dxa"/>
+          </w:tcPr>
+          <w:p/>
+        </w:tc>
+        <w:tc>
+          <w:tcPr>
+            <w:tcW w:w="2434" w:type="dxa"/>
           </w:tcPr>
           <w:p/>
         </w:tc>
@@ -557,23 +826,30 @@
       <w:tr>
         <w:tc>
           <w:tcPr>
-            <w:tcW w:w="3005" w:type="dxa"/>
+            <w:tcW w:w="2045" w:type="dxa"/>
+            <w:vMerge/>
+          </w:tcPr>
+          <w:p/>
+        </w:tc>
+        <w:tc>
+          <w:tcPr>
+            <w:tcW w:w="2293" w:type="dxa"/>
           </w:tcPr>
           <w:p>
             <w:r>
-              <w:t>66kb</w:t>
+              <w:t>66</w:t>
             </w:r>
           </w:p>
         </w:tc>
         <w:tc>
           <w:tcPr>
-            <w:tcW w:w="3005" w:type="dxa"/>
-          </w:tcPr>
-          <w:p/>
-        </w:tc>
-        <w:tc>
-          <w:tcPr>
-            <w:tcW w:w="3006" w:type="dxa"/>
+            <w:tcW w:w="2244" w:type="dxa"/>
+          </w:tcPr>
+          <w:p/>
+        </w:tc>
+        <w:tc>
+          <w:tcPr>
+            <w:tcW w:w="2434" w:type="dxa"/>
           </w:tcPr>
           <w:p/>
         </w:tc>
@@ -581,23 +857,30 @@
       <w:tr>
         <w:tc>
           <w:tcPr>
-            <w:tcW w:w="3005" w:type="dxa"/>
+            <w:tcW w:w="2045" w:type="dxa"/>
+            <w:vMerge/>
+          </w:tcPr>
+          <w:p/>
+        </w:tc>
+        <w:tc>
+          <w:tcPr>
+            <w:tcW w:w="2293" w:type="dxa"/>
           </w:tcPr>
           <w:p>
             <w:r>
-              <w:t>123kb</w:t>
+              <w:t>123</w:t>
             </w:r>
           </w:p>
         </w:tc>
         <w:tc>
           <w:tcPr>
-            <w:tcW w:w="3005" w:type="dxa"/>
-          </w:tcPr>
-          <w:p/>
-        </w:tc>
-        <w:tc>
-          <w:tcPr>
-            <w:tcW w:w="3006" w:type="dxa"/>
+            <w:tcW w:w="2244" w:type="dxa"/>
+          </w:tcPr>
+          <w:p/>
+        </w:tc>
+        <w:tc>
+          <w:tcPr>
+            <w:tcW w:w="2434" w:type="dxa"/>
           </w:tcPr>
           <w:p/>
         </w:tc>
@@ -605,23 +888,30 @@
       <w:tr>
         <w:tc>
           <w:tcPr>
-            <w:tcW w:w="3005" w:type="dxa"/>
+            <w:tcW w:w="2045" w:type="dxa"/>
+            <w:vMerge/>
+          </w:tcPr>
+          <w:p/>
+        </w:tc>
+        <w:tc>
+          <w:tcPr>
+            <w:tcW w:w="2293" w:type="dxa"/>
           </w:tcPr>
           <w:p>
             <w:r>
-              <w:t>232kb</w:t>
+              <w:t>232</w:t>
             </w:r>
           </w:p>
         </w:tc>
         <w:tc>
           <w:tcPr>
-            <w:tcW w:w="3005" w:type="dxa"/>
-          </w:tcPr>
-          <w:p/>
-        </w:tc>
-        <w:tc>
-          <w:tcPr>
-            <w:tcW w:w="3006" w:type="dxa"/>
+            <w:tcW w:w="2244" w:type="dxa"/>
+          </w:tcPr>
+          <w:p/>
+        </w:tc>
+        <w:tc>
+          <w:tcPr>
+            <w:tcW w:w="2434" w:type="dxa"/>
           </w:tcPr>
           <w:p/>
         </w:tc>
@@ -629,23 +919,30 @@
       <w:tr>
         <w:tc>
           <w:tcPr>
-            <w:tcW w:w="3005" w:type="dxa"/>
+            <w:tcW w:w="2045" w:type="dxa"/>
+            <w:vMerge/>
+          </w:tcPr>
+          <w:p/>
+        </w:tc>
+        <w:tc>
+          <w:tcPr>
+            <w:tcW w:w="2293" w:type="dxa"/>
           </w:tcPr>
           <w:p>
             <w:r>
-              <w:t>400kb</w:t>
+              <w:t>400</w:t>
             </w:r>
           </w:p>
         </w:tc>
         <w:tc>
           <w:tcPr>
-            <w:tcW w:w="3005" w:type="dxa"/>
-          </w:tcPr>
-          <w:p/>
-        </w:tc>
-        <w:tc>
-          <w:tcPr>
-            <w:tcW w:w="3006" w:type="dxa"/>
+            <w:tcW w:w="2244" w:type="dxa"/>
+          </w:tcPr>
+          <w:p/>
+        </w:tc>
+        <w:tc>
+          <w:tcPr>
+            <w:tcW w:w="2434" w:type="dxa"/>
           </w:tcPr>
           <w:p/>
         </w:tc>
@@ -653,275 +950,321 @@
       <w:tr>
         <w:tc>
           <w:tcPr>
-            <w:tcW w:w="3005" w:type="dxa"/>
+            <w:tcW w:w="2045" w:type="dxa"/>
+            <w:vMerge/>
+          </w:tcPr>
+          <w:p/>
+        </w:tc>
+        <w:tc>
+          <w:tcPr>
+            <w:tcW w:w="2293" w:type="dxa"/>
           </w:tcPr>
           <w:p>
             <w:r>
-              <w:t>1484kb</w:t>
+              <w:t>1484</w:t>
             </w:r>
           </w:p>
         </w:tc>
         <w:tc>
           <w:tcPr>
-            <w:tcW w:w="3005" w:type="dxa"/>
-          </w:tcPr>
-          <w:p/>
-        </w:tc>
-        <w:tc>
-          <w:tcPr>
-            <w:tcW w:w="3006" w:type="dxa"/>
+            <w:tcW w:w="2244" w:type="dxa"/>
+          </w:tcPr>
+          <w:p/>
+        </w:tc>
+        <w:tc>
+          <w:tcPr>
+            <w:tcW w:w="2434" w:type="dxa"/>
+          </w:tcPr>
+          <w:p/>
+        </w:tc>
+      </w:tr>
+      <w:tr>
+        <w:tc>
+          <w:tcPr>
+            <w:tcW w:w="2045" w:type="dxa"/>
+            <w:vMerge w:val="restart"/>
+          </w:tcPr>
+          <w:p>
+            <w:r>
+              <w:t>CP-2</w:t>
+            </w:r>
+          </w:p>
+        </w:tc>
+        <w:tc>
+          <w:tcPr>
+            <w:tcW w:w="2293" w:type="dxa"/>
+          </w:tcPr>
+          <w:p>
+            <w:r>
+              <w:t>33</w:t>
+            </w:r>
+          </w:p>
+        </w:tc>
+        <w:tc>
+          <w:tcPr>
+            <w:tcW w:w="2244" w:type="dxa"/>
+          </w:tcPr>
+          <w:p/>
+        </w:tc>
+        <w:tc>
+          <w:tcPr>
+            <w:tcW w:w="2434" w:type="dxa"/>
+          </w:tcPr>
+          <w:p/>
+        </w:tc>
+      </w:tr>
+      <w:tr>
+        <w:tc>
+          <w:tcPr>
+            <w:tcW w:w="2045" w:type="dxa"/>
+            <w:vMerge/>
+          </w:tcPr>
+          <w:p/>
+        </w:tc>
+        <w:tc>
+          <w:tcPr>
+            <w:tcW w:w="2293" w:type="dxa"/>
+          </w:tcPr>
+          <w:p>
+            <w:r>
+              <w:t>66</w:t>
+            </w:r>
+          </w:p>
+        </w:tc>
+        <w:tc>
+          <w:tcPr>
+            <w:tcW w:w="2244" w:type="dxa"/>
+          </w:tcPr>
+          <w:p/>
+        </w:tc>
+        <w:tc>
+          <w:tcPr>
+            <w:tcW w:w="2434" w:type="dxa"/>
+          </w:tcPr>
+          <w:p/>
+        </w:tc>
+      </w:tr>
+      <w:tr>
+        <w:tc>
+          <w:tcPr>
+            <w:tcW w:w="2045" w:type="dxa"/>
+            <w:vMerge/>
+          </w:tcPr>
+          <w:p/>
+        </w:tc>
+        <w:tc>
+          <w:tcPr>
+            <w:tcW w:w="2293" w:type="dxa"/>
+          </w:tcPr>
+          <w:p>
+            <w:r>
+              <w:t>123</w:t>
+            </w:r>
+          </w:p>
+        </w:tc>
+        <w:tc>
+          <w:tcPr>
+            <w:tcW w:w="2244" w:type="dxa"/>
+          </w:tcPr>
+          <w:p/>
+        </w:tc>
+        <w:tc>
+          <w:tcPr>
+            <w:tcW w:w="2434" w:type="dxa"/>
+          </w:tcPr>
+          <w:p/>
+        </w:tc>
+      </w:tr>
+      <w:tr>
+        <w:tc>
+          <w:tcPr>
+            <w:tcW w:w="2045" w:type="dxa"/>
+            <w:vMerge/>
+          </w:tcPr>
+          <w:p/>
+        </w:tc>
+        <w:tc>
+          <w:tcPr>
+            <w:tcW w:w="2293" w:type="dxa"/>
+          </w:tcPr>
+          <w:p>
+            <w:r>
+              <w:t>232</w:t>
+            </w:r>
+          </w:p>
+        </w:tc>
+        <w:tc>
+          <w:tcPr>
+            <w:tcW w:w="2244" w:type="dxa"/>
+          </w:tcPr>
+          <w:p/>
+        </w:tc>
+        <w:tc>
+          <w:tcPr>
+            <w:tcW w:w="2434" w:type="dxa"/>
+          </w:tcPr>
+          <w:p/>
+        </w:tc>
+      </w:tr>
+      <w:tr>
+        <w:tc>
+          <w:tcPr>
+            <w:tcW w:w="2045" w:type="dxa"/>
+            <w:vMerge/>
+          </w:tcPr>
+          <w:p/>
+        </w:tc>
+        <w:tc>
+          <w:tcPr>
+            <w:tcW w:w="2293" w:type="dxa"/>
+          </w:tcPr>
+          <w:p>
+            <w:r>
+              <w:t>400</w:t>
+            </w:r>
+          </w:p>
+        </w:tc>
+        <w:tc>
+          <w:tcPr>
+            <w:tcW w:w="2244" w:type="dxa"/>
+          </w:tcPr>
+          <w:p/>
+        </w:tc>
+        <w:tc>
+          <w:tcPr>
+            <w:tcW w:w="2434" w:type="dxa"/>
+          </w:tcPr>
+          <w:p/>
+        </w:tc>
+      </w:tr>
+      <w:tr>
+        <w:tc>
+          <w:tcPr>
+            <w:tcW w:w="2045" w:type="dxa"/>
+            <w:vMerge/>
+          </w:tcPr>
+          <w:p/>
+        </w:tc>
+        <w:tc>
+          <w:tcPr>
+            <w:tcW w:w="2293" w:type="dxa"/>
+          </w:tcPr>
+          <w:p>
+            <w:r>
+              <w:t>1484</w:t>
+            </w:r>
+          </w:p>
+        </w:tc>
+        <w:tc>
+          <w:tcPr>
+            <w:tcW w:w="2244" w:type="dxa"/>
+          </w:tcPr>
+          <w:p/>
+        </w:tc>
+        <w:tc>
+          <w:tcPr>
+            <w:tcW w:w="2434" w:type="dxa"/>
           </w:tcPr>
           <w:p/>
         </w:tc>
       </w:tr>
     </w:tbl>
     <w:p/>
+    <w:p>
+      <w:pPr>
+        <w:pStyle w:val="Heading2"/>
+      </w:pPr>
+      <w:r>
+        <w:lastRenderedPageBreak/>
+        <w:t>Plots</w:t>
+      </w:r>
+    </w:p>
     <w:p/>
     <w:p/>
-    <w:p/>
-    <w:p>
-      <w:r>
-        <w:t>CP2:</w:t>
-      </w:r>
-    </w:p>
-    <w:tbl>
-      <w:tblPr>
-        <w:tblStyle w:val="TableGrid"/>
-        <w:tblW w:w="0" w:type="auto"/>
-        <w:tblLook w:val="04A0" w:firstRow="1" w:lastRow="0" w:firstColumn="1" w:lastColumn="0" w:noHBand="0" w:noVBand="1"/>
-      </w:tblPr>
-      <w:tblGrid>
-        <w:gridCol w:w="3005"/>
-        <w:gridCol w:w="3005"/>
-        <w:gridCol w:w="3006"/>
-      </w:tblGrid>
-      <w:tr>
-        <w:tc>
-          <w:tcPr>
-            <w:tcW w:w="3005" w:type="dxa"/>
-          </w:tcPr>
-          <w:p>
-            <w:pPr>
-              <w:rPr>
-                <w:b/>
-              </w:rPr>
-            </w:pPr>
-            <w:r>
-              <w:rPr>
-                <w:b/>
-              </w:rPr>
-              <w:t>File size</w:t>
-            </w:r>
-          </w:p>
-        </w:tc>
-        <w:tc>
-          <w:tcPr>
-            <w:tcW w:w="3005" w:type="dxa"/>
-          </w:tcPr>
-          <w:p>
-            <w:pPr>
-              <w:rPr>
-                <w:b/>
-              </w:rPr>
-            </w:pPr>
-            <w:r>
-              <w:rPr>
-                <w:b/>
-              </w:rPr>
-              <w:t>Time Taken</w:t>
-            </w:r>
-          </w:p>
-        </w:tc>
-        <w:tc>
-          <w:tcPr>
-            <w:tcW w:w="3006" w:type="dxa"/>
-          </w:tcPr>
-          <w:p>
-            <w:pPr>
-              <w:rPr>
-                <w:b/>
-              </w:rPr>
-            </w:pPr>
-            <w:r>
-              <w:rPr>
-                <w:b/>
-              </w:rPr>
-              <w:t>Throughput</w:t>
-            </w:r>
-          </w:p>
-        </w:tc>
-      </w:tr>
-      <w:tr>
-        <w:tc>
-          <w:tcPr>
-            <w:tcW w:w="3005" w:type="dxa"/>
-          </w:tcPr>
-          <w:p>
-            <w:r>
-              <w:t>33kb</w:t>
-            </w:r>
-          </w:p>
-        </w:tc>
-        <w:tc>
-          <w:tcPr>
-            <w:tcW w:w="3005" w:type="dxa"/>
-          </w:tcPr>
-          <w:p/>
-        </w:tc>
-        <w:tc>
-          <w:tcPr>
-            <w:tcW w:w="3006" w:type="dxa"/>
-          </w:tcPr>
-          <w:p/>
-        </w:tc>
-      </w:tr>
-      <w:tr>
-        <w:tc>
-          <w:tcPr>
-            <w:tcW w:w="3005" w:type="dxa"/>
-          </w:tcPr>
-          <w:p>
-            <w:r>
-              <w:t>66kb</w:t>
-            </w:r>
-          </w:p>
-        </w:tc>
-        <w:tc>
-          <w:tcPr>
-            <w:tcW w:w="3005" w:type="dxa"/>
-          </w:tcPr>
-          <w:p/>
-        </w:tc>
-        <w:tc>
-          <w:tcPr>
-            <w:tcW w:w="3006" w:type="dxa"/>
-          </w:tcPr>
-          <w:p/>
-        </w:tc>
-      </w:tr>
-      <w:tr>
-        <w:tc>
-          <w:tcPr>
-            <w:tcW w:w="3005" w:type="dxa"/>
-          </w:tcPr>
-          <w:p>
-            <w:r>
-              <w:t>123kb</w:t>
-            </w:r>
-          </w:p>
-        </w:tc>
-        <w:tc>
-          <w:tcPr>
-            <w:tcW w:w="3005" w:type="dxa"/>
-          </w:tcPr>
-          <w:p/>
-        </w:tc>
-        <w:tc>
-          <w:tcPr>
-            <w:tcW w:w="3006" w:type="dxa"/>
-          </w:tcPr>
-          <w:p/>
-        </w:tc>
-      </w:tr>
-      <w:tr>
-        <w:tc>
-          <w:tcPr>
-            <w:tcW w:w="3005" w:type="dxa"/>
-          </w:tcPr>
-          <w:p>
-            <w:r>
-              <w:t>232kb</w:t>
-            </w:r>
-          </w:p>
-        </w:tc>
-        <w:tc>
-          <w:tcPr>
-            <w:tcW w:w="3005" w:type="dxa"/>
-          </w:tcPr>
-          <w:p/>
-        </w:tc>
-        <w:tc>
-          <w:tcPr>
-            <w:tcW w:w="3006" w:type="dxa"/>
-          </w:tcPr>
-          <w:p/>
-        </w:tc>
-      </w:tr>
-      <w:tr>
-        <w:tc>
-          <w:tcPr>
-            <w:tcW w:w="3005" w:type="dxa"/>
-          </w:tcPr>
-          <w:p>
-            <w:r>
-              <w:t>400kb</w:t>
-            </w:r>
-          </w:p>
-        </w:tc>
-        <w:tc>
-          <w:tcPr>
-            <w:tcW w:w="3005" w:type="dxa"/>
-          </w:tcPr>
-          <w:p/>
-        </w:tc>
-        <w:tc>
-          <w:tcPr>
-            <w:tcW w:w="3006" w:type="dxa"/>
-          </w:tcPr>
-          <w:p/>
-        </w:tc>
-      </w:tr>
-      <w:tr>
-        <w:tc>
-          <w:tcPr>
-            <w:tcW w:w="3005" w:type="dxa"/>
-          </w:tcPr>
-          <w:p>
-            <w:r>
-              <w:t>1484kb</w:t>
-            </w:r>
-          </w:p>
-        </w:tc>
-        <w:tc>
-          <w:tcPr>
-            <w:tcW w:w="3005" w:type="dxa"/>
-          </w:tcPr>
-          <w:p/>
-        </w:tc>
-        <w:tc>
-          <w:tcPr>
-            <w:tcW w:w="3006" w:type="dxa"/>
-          </w:tcPr>
-          <w:p/>
-        </w:tc>
-      </w:tr>
-    </w:tbl>
-    <w:p/>
-    <w:p/>
-    <w:p/>
-    <w:p>
-      <w:pPr>
-        <w:pStyle w:val="Heading1"/>
-      </w:pPr>
-      <w:r>
-        <w:t>Conclusion</w:t>
-      </w:r>
-    </w:p>
-    <w:p/>
-    <w:p>
-      <w:r>
-        <w:t xml:space="preserve">For the confidentiality protocol (CP) 1, each file is being cut into blocks and encrypted separately with RSA encryption as compared to CP 2, where the whole file is being encrypted with AES encryption and sent over. The time taken to encrypt every block and subsequently decrypt it back into the file would contribute </w:t>
-      </w:r>
-      <w:r>
-        <w:t>heavily</w:t>
+    <w:p>
+      <w:r>
+        <w:t xml:space="preserve">From the plots, the general trend is that </w:t>
+      </w:r>
+      <w:r>
+        <w:t xml:space="preserve">the time taken for file transfer increases with increasing file size. </w:t>
+      </w:r>
+      <w:r>
+        <w:t>W</w:t>
+      </w:r>
+      <w:r>
+        <w:t>e</w:t>
+      </w:r>
+      <w:r>
+        <w:t xml:space="preserve"> also</w:t>
+      </w:r>
+      <w:r>
+        <w:t xml:space="preserve"> observe that it takes a much shorter time to transfer a </w:t>
+      </w:r>
+      <w:r>
+        <w:t xml:space="preserve">large </w:t>
+      </w:r>
+      <w:r>
+        <w:t>file using the AES encryption</w:t>
+      </w:r>
+      <w:r>
+        <w:t xml:space="preserve"> (using CP-2)</w:t>
+      </w:r>
+      <w:r>
+        <w:t xml:space="preserve"> than using RSA</w:t>
+      </w:r>
+      <w:r>
+        <w:t xml:space="preserve"> (using CP-1)</w:t>
+      </w:r>
+      <w:r>
+        <w:t>.</w:t>
+      </w:r>
+      <w:r>
+        <w:t xml:space="preserve"> </w:t>
       </w:r>
       <w:bookmarkStart w:id="0" w:name="_GoBack"/>
       <w:bookmarkEnd w:id="0"/>
+    </w:p>
+    <w:p>
+      <w:pPr>
+        <w:pStyle w:val="Heading1"/>
+      </w:pPr>
+      <w:r>
+        <w:t>Conclusion</w:t>
+      </w:r>
+    </w:p>
+    <w:p>
+      <w:r>
+        <w:t xml:space="preserve">For the </w:t>
+      </w:r>
+      <w:r>
+        <w:t>C</w:t>
+      </w:r>
+      <w:r>
+        <w:t xml:space="preserve">onfidentiality </w:t>
+      </w:r>
+      <w:r>
+        <w:t>P</w:t>
+      </w:r>
+      <w:r>
+        <w:t>rotocol (CP) 1, each file is being cut into blocks and encrypted separately with RSA encryption as compared to CP</w:t>
+      </w:r>
+      <w:r>
+        <w:t>-</w:t>
+      </w:r>
+      <w:r>
+        <w:t xml:space="preserve">2, where the whole file is being encrypted with AES encryption and sent over. The time taken to encrypt every block and subsequently decrypt it back into the file would contribute </w:t>
+      </w:r>
+      <w:r>
+        <w:t>heavily</w:t>
+      </w:r>
       <w:r>
         <w:t xml:space="preserve"> to the difference in timings between the two protocols. </w:t>
       </w:r>
       <w:r>
-        <w:t xml:space="preserve">From the graphs and the recordings, the timings and throughput seem to increase as the file size sent increases. </w:t>
+        <w:t>From the graphs and the recordings, the timings and throughput seem to increase as the file size sent increase</w:t>
+      </w:r>
+      <w:r>
+        <w:t xml:space="preserve">s. </w:t>
       </w:r>
       <w:r>
         <w:t xml:space="preserve">We can </w:t>
@@ -957,7 +1300,7 @@
       </w:r>
     </w:p>
     <w:sectPr>
-      <w:footerReference w:type="default" r:id="rId9"/>
+      <w:footerReference w:type="default" r:id="rId10"/>
       <w:pgSz w:w="11906" w:h="16838"/>
       <w:pgMar w:top="1440" w:right="1440" w:bottom="1440" w:left="1440" w:header="708" w:footer="708" w:gutter="0"/>
       <w:cols w:space="708"/>
@@ -1068,6 +1411,126 @@
     </w:p>
   </w:footnote>
 </w:footnotes>
+</file>
+
+<file path=word/numbering.xml><?xml version="1.0" encoding="utf-8"?>
+<w:numbering xmlns:wpc="http://schemas.microsoft.com/office/word/2010/wordprocessingCanvas" xmlns:cx="http://schemas.microsoft.com/office/drawing/2014/chartex" xmlns:cx1="http://schemas.microsoft.com/office/drawing/2015/9/8/chartex" xmlns:cx2="http://schemas.microsoft.com/office/drawing/2015/10/21/chartex" xmlns:cx3="http://schemas.microsoft.com/office/drawing/2016/5/9/chartex" xmlns:cx4="http://schemas.microsoft.com/office/drawing/2016/5/10/chartex" xmlns:cx5="http://schemas.microsoft.com/office/drawing/2016/5/11/chartex" xmlns:cx6="http://schemas.microsoft.com/office/drawing/2016/5/12/chartex" xmlns:cx7="http://schemas.microsoft.com/office/drawing/2016/5/13/chartex" xmlns:cx8="http://schemas.microsoft.com/office/drawing/2016/5/14/chartex" xmlns:mc="http://schemas.openxmlformats.org/markup-compatibility/2006" xmlns:aink="http://schemas.microsoft.com/office/drawing/2016/ink" xmlns:am3d="http://schemas.microsoft.com/office/drawing/2017/model3d" xmlns:o="urn:schemas-microsoft-com:office:office" xmlns:r="http://schemas.openxmlformats.org/officeDocument/2006/relationships" xmlns:m="http://schemas.openxmlformats.org/officeDocument/2006/math" xmlns:v="urn:schemas-microsoft-com:vml" xmlns:wp14="http://schemas.microsoft.com/office/word/2010/wordprocessingDrawing" xmlns:wp="http://schemas.openxmlformats.org/drawingml/2006/wordprocessingDrawing" xmlns:w10="urn:schemas-microsoft-com:office:word" xmlns:w="http://schemas.openxmlformats.org/wordprocessingml/2006/main" xmlns:w14="http://schemas.microsoft.com/office/word/2010/wordml" xmlns:w15="http://schemas.microsoft.com/office/word/2012/wordml" xmlns:w16cid="http://schemas.microsoft.com/office/word/2016/wordml/cid" xmlns:w16se="http://schemas.microsoft.com/office/word/2015/wordml/symex" xmlns:wpg="http://schemas.microsoft.com/office/word/2010/wordprocessingGroup" xmlns:wpi="http://schemas.microsoft.com/office/word/2010/wordprocessingInk" xmlns:wne="http://schemas.microsoft.com/office/word/2006/wordml" xmlns:wps="http://schemas.microsoft.com/office/word/2010/wordprocessingShape" mc:Ignorable="w14 w15 w16se w16cid wp14">
+  <w:abstractNum w:abstractNumId="0" w15:restartNumberingAfterBreak="0">
+    <w:nsid w:val="665347BD"/>
+    <w:multiLevelType w:val="hybridMultilevel"/>
+    <w:tmpl w:val="1ADCDF22"/>
+    <w:lvl w:ilvl="0" w:tplc="72768B9A">
+      <w:numFmt w:val="bullet"/>
+      <w:lvlText w:val="-"/>
+      <w:lvlJc w:val="left"/>
+      <w:pPr>
+        <w:ind w:left="720" w:hanging="360"/>
+      </w:pPr>
+      <w:rPr>
+        <w:rFonts w:ascii="Cambria Math" w:eastAsiaTheme="minorEastAsia" w:hAnsi="Cambria Math" w:cstheme="minorBidi" w:hint="default"/>
+      </w:rPr>
+    </w:lvl>
+    <w:lvl w:ilvl="1" w:tplc="48090003" w:tentative="1">
+      <w:start w:val="1"/>
+      <w:numFmt w:val="bullet"/>
+      <w:lvlText w:val="o"/>
+      <w:lvlJc w:val="left"/>
+      <w:pPr>
+        <w:ind w:left="1440" w:hanging="360"/>
+      </w:pPr>
+      <w:rPr>
+        <w:rFonts w:ascii="Courier New" w:hAnsi="Courier New" w:cs="Courier New" w:hint="default"/>
+      </w:rPr>
+    </w:lvl>
+    <w:lvl w:ilvl="2" w:tplc="48090005" w:tentative="1">
+      <w:start w:val="1"/>
+      <w:numFmt w:val="bullet"/>
+      <w:lvlText w:val=""/>
+      <w:lvlJc w:val="left"/>
+      <w:pPr>
+        <w:ind w:left="2160" w:hanging="360"/>
+      </w:pPr>
+      <w:rPr>
+        <w:rFonts w:ascii="Wingdings" w:hAnsi="Wingdings" w:hint="default"/>
+      </w:rPr>
+    </w:lvl>
+    <w:lvl w:ilvl="3" w:tplc="48090001" w:tentative="1">
+      <w:start w:val="1"/>
+      <w:numFmt w:val="bullet"/>
+      <w:lvlText w:val=""/>
+      <w:lvlJc w:val="left"/>
+      <w:pPr>
+        <w:ind w:left="2880" w:hanging="360"/>
+      </w:pPr>
+      <w:rPr>
+        <w:rFonts w:ascii="Symbol" w:hAnsi="Symbol" w:hint="default"/>
+      </w:rPr>
+    </w:lvl>
+    <w:lvl w:ilvl="4" w:tplc="48090003" w:tentative="1">
+      <w:start w:val="1"/>
+      <w:numFmt w:val="bullet"/>
+      <w:lvlText w:val="o"/>
+      <w:lvlJc w:val="left"/>
+      <w:pPr>
+        <w:ind w:left="3600" w:hanging="360"/>
+      </w:pPr>
+      <w:rPr>
+        <w:rFonts w:ascii="Courier New" w:hAnsi="Courier New" w:cs="Courier New" w:hint="default"/>
+      </w:rPr>
+    </w:lvl>
+    <w:lvl w:ilvl="5" w:tplc="48090005" w:tentative="1">
+      <w:start w:val="1"/>
+      <w:numFmt w:val="bullet"/>
+      <w:lvlText w:val=""/>
+      <w:lvlJc w:val="left"/>
+      <w:pPr>
+        <w:ind w:left="4320" w:hanging="360"/>
+      </w:pPr>
+      <w:rPr>
+        <w:rFonts w:ascii="Wingdings" w:hAnsi="Wingdings" w:hint="default"/>
+      </w:rPr>
+    </w:lvl>
+    <w:lvl w:ilvl="6" w:tplc="48090001" w:tentative="1">
+      <w:start w:val="1"/>
+      <w:numFmt w:val="bullet"/>
+      <w:lvlText w:val=""/>
+      <w:lvlJc w:val="left"/>
+      <w:pPr>
+        <w:ind w:left="5040" w:hanging="360"/>
+      </w:pPr>
+      <w:rPr>
+        <w:rFonts w:ascii="Symbol" w:hAnsi="Symbol" w:hint="default"/>
+      </w:rPr>
+    </w:lvl>
+    <w:lvl w:ilvl="7" w:tplc="48090003" w:tentative="1">
+      <w:start w:val="1"/>
+      <w:numFmt w:val="bullet"/>
+      <w:lvlText w:val="o"/>
+      <w:lvlJc w:val="left"/>
+      <w:pPr>
+        <w:ind w:left="5760" w:hanging="360"/>
+      </w:pPr>
+      <w:rPr>
+        <w:rFonts w:ascii="Courier New" w:hAnsi="Courier New" w:cs="Courier New" w:hint="default"/>
+      </w:rPr>
+    </w:lvl>
+    <w:lvl w:ilvl="8" w:tplc="48090005" w:tentative="1">
+      <w:start w:val="1"/>
+      <w:numFmt w:val="bullet"/>
+      <w:lvlText w:val=""/>
+      <w:lvlJc w:val="left"/>
+      <w:pPr>
+        <w:ind w:left="6480" w:hanging="360"/>
+      </w:pPr>
+      <w:rPr>
+        <w:rFonts w:ascii="Wingdings" w:hAnsi="Wingdings" w:hint="default"/>
+      </w:rPr>
+    </w:lvl>
+  </w:abstractNum>
+  <w:num w:numId="1">
+    <w:abstractNumId w:val="0"/>
+  </w:num>
+</w:numbering>
 </file>
 
 <file path=word/styles.xml><?xml version="1.0" encoding="utf-8"?>
@@ -1514,6 +1977,22 @@
       <w:szCs w:val="26"/>
     </w:rPr>
   </w:style>
+  <w:style w:type="paragraph" w:styleId="Heading3">
+    <w:name w:val="heading 3"/>
+    <w:basedOn w:val="Normal"/>
+    <w:next w:val="Normal"/>
+    <w:link w:val="Heading3Char"/>
+    <w:uiPriority w:val="9"/>
+    <w:unhideWhenUsed/>
+    <w:qFormat/>
+    <w:rsid w:val="00F75A3E"/>
+    <w:pPr>
+      <w:outlineLvl w:val="2"/>
+    </w:pPr>
+    <w:rPr>
+      <w:color w:val="595959" w:themeColor="text1" w:themeTint="A6"/>
+    </w:rPr>
+  </w:style>
   <w:style w:type="character" w:default="1" w:styleId="DefaultParagraphFont">
     <w:name w:val="Default Paragraph Font"/>
     <w:uiPriority w:val="1"/>
@@ -1742,6 +2221,28 @@
     <w:rsid w:val="00CA71F6"/>
     <w:rPr>
       <w:rFonts w:ascii="Cambria Math" w:hAnsi="Cambria Math"/>
+    </w:rPr>
+  </w:style>
+  <w:style w:type="paragraph" w:styleId="ListParagraph">
+    <w:name w:val="List Paragraph"/>
+    <w:basedOn w:val="Normal"/>
+    <w:uiPriority w:val="34"/>
+    <w:qFormat/>
+    <w:rsid w:val="004509CC"/>
+    <w:pPr>
+      <w:ind w:left="720"/>
+      <w:contextualSpacing/>
+    </w:pPr>
+  </w:style>
+  <w:style w:type="character" w:customStyle="1" w:styleId="Heading3Char">
+    <w:name w:val="Heading 3 Char"/>
+    <w:basedOn w:val="DefaultParagraphFont"/>
+    <w:link w:val="Heading3"/>
+    <w:uiPriority w:val="9"/>
+    <w:rsid w:val="00F75A3E"/>
+    <w:rPr>
+      <w:rFonts w:ascii="Cambria Math" w:hAnsi="Cambria Math"/>
+      <w:color w:val="595959" w:themeColor="text1" w:themeTint="A6"/>
     </w:rPr>
   </w:style>
 </w:styles>

</xml_diff>

<commit_message>
Updated Report & Jupyter Plot
</commit_message>
<xml_diff>
--- a/Report & Diagrams/Report.docx
+++ b/Report & Diagrams/Report.docx
@@ -107,7 +107,6 @@
       <w:r>
         <w:rPr>
           <w:rStyle w:val="Heading3Char"/>
-          <w:color w:val="595959" w:themeColor="text1" w:themeTint="A6"/>
         </w:rPr>
         <w:t>Running the Server (both CP-1 and CP-2):</w:t>
       </w:r>
@@ -200,14 +199,12 @@
       <w:r>
         <w:rPr>
           <w:rStyle w:val="Heading3Char"/>
-          <w:color w:val="595959" w:themeColor="text1" w:themeTint="A6"/>
         </w:rPr>
         <w:t>Running the Client (both CP-1 and CP-2):</w:t>
       </w:r>
       <w:r>
         <w:rPr>
           <w:rStyle w:val="Heading3Char"/>
-          <w:color w:val="595959" w:themeColor="text1" w:themeTint="A6"/>
         </w:rPr>
         <w:br/>
       </w:r>
@@ -406,7 +403,7 @@
                     <pic:cNvPicPr/>
                   </pic:nvPicPr>
                   <pic:blipFill>
-                    <a:blip r:embed="rId7" cstate="print">
+                    <a:blip r:embed="rId8" cstate="print">
                       <a:extLst>
                         <a:ext uri="{28A0092B-C50C-407E-A947-70E740481C1C}">
                           <a14:useLocalDpi xmlns:a14="http://schemas.microsoft.com/office/drawing/2010/main" val="0"/>
@@ -485,7 +482,7 @@
                     <pic:cNvPicPr/>
                   </pic:nvPicPr>
                   <pic:blipFill>
-                    <a:blip r:embed="rId8" cstate="print">
+                    <a:blip r:embed="rId9" cstate="print">
                       <a:extLst>
                         <a:ext uri="{28A0092B-C50C-407E-A947-70E740481C1C}">
                           <a14:useLocalDpi xmlns:a14="http://schemas.microsoft.com/office/drawing/2010/main" val="0"/>
@@ -582,7 +579,7 @@
                     <pic:cNvPicPr/>
                   </pic:nvPicPr>
                   <pic:blipFill>
-                    <a:blip r:embed="rId9" cstate="print">
+                    <a:blip r:embed="rId10" cstate="print">
                       <a:extLst>
                         <a:ext uri="{28A0092B-C50C-407E-A947-70E740481C1C}">
                           <a14:useLocalDpi xmlns:a14="http://schemas.microsoft.com/office/drawing/2010/main" val="0"/>
@@ -745,13 +742,7 @@
               <w:rPr>
                 <w:b/>
               </w:rPr>
-              <w:t>Time Taken</w:t>
-            </w:r>
-            <w:r>
-              <w:rPr>
-                <w:b/>
-              </w:rPr>
-              <w:t xml:space="preserve"> (</w:t>
+              <w:t>Time Taken (</w:t>
             </w:r>
             <w:proofErr w:type="spellStart"/>
             <w:r>
@@ -785,6 +776,26 @@
               </w:rPr>
               <w:t>Throughput</w:t>
             </w:r>
+            <w:r>
+              <w:rPr>
+                <w:b/>
+              </w:rPr>
+              <w:t xml:space="preserve"> (KB/</w:t>
+            </w:r>
+            <w:proofErr w:type="spellStart"/>
+            <w:r>
+              <w:rPr>
+                <w:b/>
+              </w:rPr>
+              <w:t>ms</w:t>
+            </w:r>
+            <w:proofErr w:type="spellEnd"/>
+            <w:r>
+              <w:rPr>
+                <w:b/>
+              </w:rPr>
+              <w:t>)</w:t>
+            </w:r>
           </w:p>
         </w:tc>
       </w:tr>
@@ -814,13 +825,26 @@
           <w:tcPr>
             <w:tcW w:w="2244" w:type="dxa"/>
           </w:tcPr>
-          <w:p/>
+          <w:p>
+            <w:r>
+              <w:t>1521.1146</w:t>
+            </w:r>
+          </w:p>
         </w:tc>
         <w:tc>
           <w:tcPr>
             <w:tcW w:w="2434" w:type="dxa"/>
-          </w:tcPr>
-          <w:p/>
+            <w:vAlign w:val="bottom"/>
+          </w:tcPr>
+          <w:p>
+            <w:r>
+              <w:rPr>
+                <w:rFonts w:ascii="Calibri" w:hAnsi="Calibri" w:cs="Calibri"/>
+                <w:color w:val="000000"/>
+              </w:rPr>
+              <w:t>0.021694618</w:t>
+            </w:r>
+          </w:p>
         </w:tc>
       </w:tr>
       <w:tr>
@@ -845,13 +869,26 @@
           <w:tcPr>
             <w:tcW w:w="2244" w:type="dxa"/>
           </w:tcPr>
-          <w:p/>
+          <w:p>
+            <w:r>
+              <w:t>2461.2165</w:t>
+            </w:r>
+          </w:p>
         </w:tc>
         <w:tc>
           <w:tcPr>
             <w:tcW w:w="2434" w:type="dxa"/>
-          </w:tcPr>
-          <w:p/>
+            <w:vAlign w:val="bottom"/>
+          </w:tcPr>
+          <w:p>
+            <w:r>
+              <w:rPr>
+                <w:rFonts w:ascii="Calibri" w:hAnsi="Calibri" w:cs="Calibri"/>
+                <w:color w:val="000000"/>
+              </w:rPr>
+              <w:t>0.026816007</w:t>
+            </w:r>
+          </w:p>
         </w:tc>
       </w:tr>
       <w:tr>
@@ -876,13 +913,26 @@
           <w:tcPr>
             <w:tcW w:w="2244" w:type="dxa"/>
           </w:tcPr>
-          <w:p/>
+          <w:p>
+            <w:r>
+              <w:t>4172.5188</w:t>
+            </w:r>
+          </w:p>
         </w:tc>
         <w:tc>
           <w:tcPr>
             <w:tcW w:w="2434" w:type="dxa"/>
-          </w:tcPr>
-          <w:p/>
+            <w:vAlign w:val="bottom"/>
+          </w:tcPr>
+          <w:p>
+            <w:r>
+              <w:rPr>
+                <w:rFonts w:ascii="Calibri" w:hAnsi="Calibri" w:cs="Calibri"/>
+                <w:color w:val="000000"/>
+              </w:rPr>
+              <w:t>0.029478597</w:t>
+            </w:r>
+          </w:p>
         </w:tc>
       </w:tr>
       <w:tr>
@@ -907,13 +957,26 @@
           <w:tcPr>
             <w:tcW w:w="2244" w:type="dxa"/>
           </w:tcPr>
-          <w:p/>
+          <w:p>
+            <w:r>
+              <w:t>8527.9013</w:t>
+            </w:r>
+          </w:p>
         </w:tc>
         <w:tc>
           <w:tcPr>
             <w:tcW w:w="2434" w:type="dxa"/>
-          </w:tcPr>
-          <w:p/>
+            <w:vAlign w:val="bottom"/>
+          </w:tcPr>
+          <w:p>
+            <w:r>
+              <w:rPr>
+                <w:rFonts w:ascii="Calibri" w:hAnsi="Calibri" w:cs="Calibri"/>
+                <w:color w:val="000000"/>
+              </w:rPr>
+              <w:t>0.027204818</w:t>
+            </w:r>
+          </w:p>
         </w:tc>
       </w:tr>
       <w:tr>
@@ -938,13 +1001,26 @@
           <w:tcPr>
             <w:tcW w:w="2244" w:type="dxa"/>
           </w:tcPr>
-          <w:p/>
+          <w:p>
+            <w:r>
+              <w:t>12417.3577</w:t>
+            </w:r>
+          </w:p>
         </w:tc>
         <w:tc>
           <w:tcPr>
             <w:tcW w:w="2434" w:type="dxa"/>
-          </w:tcPr>
-          <w:p/>
+            <w:vAlign w:val="bottom"/>
+          </w:tcPr>
+          <w:p>
+            <w:r>
+              <w:rPr>
+                <w:rFonts w:ascii="Calibri" w:hAnsi="Calibri" w:cs="Calibri"/>
+                <w:color w:val="000000"/>
+              </w:rPr>
+              <w:t>0.032212972</w:t>
+            </w:r>
+          </w:p>
         </w:tc>
       </w:tr>
       <w:tr>
@@ -969,13 +1045,26 @@
           <w:tcPr>
             <w:tcW w:w="2244" w:type="dxa"/>
           </w:tcPr>
-          <w:p/>
+          <w:p>
+            <w:r>
+              <w:t>50963.4025</w:t>
+            </w:r>
+          </w:p>
         </w:tc>
         <w:tc>
           <w:tcPr>
             <w:tcW w:w="2434" w:type="dxa"/>
-          </w:tcPr>
-          <w:p/>
+            <w:vAlign w:val="bottom"/>
+          </w:tcPr>
+          <w:p>
+            <w:r>
+              <w:rPr>
+                <w:rFonts w:ascii="Calibri" w:hAnsi="Calibri" w:cs="Calibri"/>
+                <w:color w:val="000000"/>
+              </w:rPr>
+              <w:t>0.029118935</w:t>
+            </w:r>
+          </w:p>
         </w:tc>
       </w:tr>
       <w:tr>
@@ -1004,13 +1093,26 @@
           <w:tcPr>
             <w:tcW w:w="2244" w:type="dxa"/>
           </w:tcPr>
-          <w:p/>
+          <w:p>
+            <w:r>
+              <w:t>39.5271</w:t>
+            </w:r>
+          </w:p>
         </w:tc>
         <w:tc>
           <w:tcPr>
             <w:tcW w:w="2434" w:type="dxa"/>
-          </w:tcPr>
-          <w:p/>
+            <w:vAlign w:val="bottom"/>
+          </w:tcPr>
+          <w:p>
+            <w:r>
+              <w:rPr>
+                <w:rFonts w:ascii="Calibri" w:hAnsi="Calibri" w:cs="Calibri"/>
+                <w:color w:val="000000"/>
+              </w:rPr>
+              <w:t>0.834870254</w:t>
+            </w:r>
+          </w:p>
         </w:tc>
       </w:tr>
       <w:tr>
@@ -1035,13 +1137,26 @@
           <w:tcPr>
             <w:tcW w:w="2244" w:type="dxa"/>
           </w:tcPr>
-          <w:p/>
+          <w:p>
+            <w:r>
+              <w:t>38.7928</w:t>
+            </w:r>
+          </w:p>
         </w:tc>
         <w:tc>
           <w:tcPr>
             <w:tcW w:w="2434" w:type="dxa"/>
-          </w:tcPr>
-          <w:p/>
+            <w:vAlign w:val="bottom"/>
+          </w:tcPr>
+          <w:p>
+            <w:r>
+              <w:rPr>
+                <w:rFonts w:ascii="Calibri" w:hAnsi="Calibri" w:cs="Calibri"/>
+                <w:color w:val="000000"/>
+              </w:rPr>
+              <w:t>1.701346642</w:t>
+            </w:r>
+          </w:p>
         </w:tc>
       </w:tr>
       <w:tr>
@@ -1066,13 +1181,26 @@
           <w:tcPr>
             <w:tcW w:w="2244" w:type="dxa"/>
           </w:tcPr>
-          <w:p/>
+          <w:p>
+            <w:r>
+              <w:t>39.7007</w:t>
+            </w:r>
+          </w:p>
         </w:tc>
         <w:tc>
           <w:tcPr>
             <w:tcW w:w="2434" w:type="dxa"/>
-          </w:tcPr>
-          <w:p/>
+            <w:vAlign w:val="bottom"/>
+          </w:tcPr>
+          <w:p>
+            <w:r>
+              <w:rPr>
+                <w:rFonts w:ascii="Calibri" w:hAnsi="Calibri" w:cs="Calibri"/>
+                <w:color w:val="000000"/>
+              </w:rPr>
+              <w:t>3.098182148</w:t>
+            </w:r>
+          </w:p>
         </w:tc>
       </w:tr>
       <w:tr>
@@ -1097,13 +1225,26 @@
           <w:tcPr>
             <w:tcW w:w="2244" w:type="dxa"/>
           </w:tcPr>
-          <w:p/>
+          <w:p>
+            <w:r>
+              <w:t>58.1925</w:t>
+            </w:r>
+          </w:p>
         </w:tc>
         <w:tc>
           <w:tcPr>
             <w:tcW w:w="2434" w:type="dxa"/>
-          </w:tcPr>
-          <w:p/>
+            <w:vAlign w:val="bottom"/>
+          </w:tcPr>
+          <w:p>
+            <w:r>
+              <w:rPr>
+                <w:rFonts w:ascii="Calibri" w:hAnsi="Calibri" w:cs="Calibri"/>
+                <w:color w:val="000000"/>
+              </w:rPr>
+              <w:t>3.986768054</w:t>
+            </w:r>
+          </w:p>
         </w:tc>
       </w:tr>
       <w:tr>
@@ -1128,13 +1269,26 @@
           <w:tcPr>
             <w:tcW w:w="2244" w:type="dxa"/>
           </w:tcPr>
-          <w:p/>
+          <w:p>
+            <w:r>
+              <w:t>117.0683</w:t>
+            </w:r>
+          </w:p>
         </w:tc>
         <w:tc>
           <w:tcPr>
             <w:tcW w:w="2434" w:type="dxa"/>
-          </w:tcPr>
-          <w:p/>
+            <w:vAlign w:val="bottom"/>
+          </w:tcPr>
+          <w:p>
+            <w:r>
+              <w:rPr>
+                <w:rFonts w:ascii="Calibri" w:hAnsi="Calibri" w:cs="Calibri"/>
+                <w:color w:val="000000"/>
+              </w:rPr>
+              <w:t>3.41680882</w:t>
+            </w:r>
+          </w:p>
         </w:tc>
       </w:tr>
       <w:tr>
@@ -1159,13 +1313,26 @@
           <w:tcPr>
             <w:tcW w:w="2244" w:type="dxa"/>
           </w:tcPr>
-          <w:p/>
+          <w:p>
+            <w:r>
+              <w:t>194.2125</w:t>
+            </w:r>
+          </w:p>
         </w:tc>
         <w:tc>
           <w:tcPr>
             <w:tcW w:w="2434" w:type="dxa"/>
-          </w:tcPr>
-          <w:p/>
+            <w:vAlign w:val="bottom"/>
+          </w:tcPr>
+          <w:p>
+            <w:r>
+              <w:rPr>
+                <w:rFonts w:ascii="Calibri" w:hAnsi="Calibri" w:cs="Calibri"/>
+                <w:color w:val="000000"/>
+              </w:rPr>
+              <w:t>7.641114758</w:t>
+            </w:r>
+          </w:p>
         </w:tc>
       </w:tr>
     </w:tbl>
@@ -1176,11 +1343,107 @@
       </w:pPr>
       <w:r>
         <w:lastRenderedPageBreak/>
-        <w:t>Plots</w:t>
+        <w:t>Plot</w:t>
+      </w:r>
+      <w:r>
+        <w:t>s</w:t>
+      </w:r>
+    </w:p>
+    <w:p>
+      <w:pPr>
+        <w:jc w:val="center"/>
+      </w:pPr>
+      <w:r>
+        <w:drawing>
+          <wp:inline distT="0" distB="0" distL="0" distR="0" wp14:anchorId="49775D0E" wp14:editId="5EED2A90">
+            <wp:extent cx="2706479" cy="2169127"/>
+            <wp:effectExtent l="0" t="0" r="0" b="3175"/>
+            <wp:docPr id="1" name="Picture 1"/>
+            <wp:cNvGraphicFramePr>
+              <a:graphicFrameLocks xmlns:a="http://schemas.openxmlformats.org/drawingml/2006/main" noChangeAspect="1"/>
+            </wp:cNvGraphicFramePr>
+            <a:graphic xmlns:a="http://schemas.openxmlformats.org/drawingml/2006/main">
+              <a:graphicData uri="http://schemas.openxmlformats.org/drawingml/2006/picture">
+                <pic:pic xmlns:pic="http://schemas.openxmlformats.org/drawingml/2006/picture">
+                  <pic:nvPicPr>
+                    <pic:cNvPr id="1" name=""/>
+                    <pic:cNvPicPr/>
+                  </pic:nvPicPr>
+                  <pic:blipFill>
+                    <a:blip r:embed="rId11"/>
+                    <a:stretch>
+                      <a:fillRect/>
+                    </a:stretch>
+                  </pic:blipFill>
+                  <pic:spPr>
+                    <a:xfrm>
+                      <a:off x="0" y="0"/>
+                      <a:ext cx="2746344" cy="2201077"/>
+                    </a:xfrm>
+                    <a:prstGeom prst="rect">
+                      <a:avLst/>
+                    </a:prstGeom>
+                  </pic:spPr>
+                </pic:pic>
+              </a:graphicData>
+            </a:graphic>
+          </wp:inline>
+        </w:drawing>
+      </w:r>
+      <w:r>
+        <w:drawing>
+          <wp:inline distT="0" distB="0" distL="0" distR="0" wp14:anchorId="41F5EDA8" wp14:editId="3A34F0B3">
+            <wp:extent cx="2846078" cy="2170320"/>
+            <wp:effectExtent l="0" t="0" r="0" b="1905"/>
+            <wp:docPr id="5" name="Picture 5"/>
+            <wp:cNvGraphicFramePr>
+              <a:graphicFrameLocks xmlns:a="http://schemas.openxmlformats.org/drawingml/2006/main" noChangeAspect="1"/>
+            </wp:cNvGraphicFramePr>
+            <a:graphic xmlns:a="http://schemas.openxmlformats.org/drawingml/2006/main">
+              <a:graphicData uri="http://schemas.openxmlformats.org/drawingml/2006/picture">
+                <pic:pic xmlns:pic="http://schemas.openxmlformats.org/drawingml/2006/picture">
+                  <pic:nvPicPr>
+                    <pic:cNvPr id="1" name=""/>
+                    <pic:cNvPicPr/>
+                  </pic:nvPicPr>
+                  <pic:blipFill>
+                    <a:blip r:embed="rId12"/>
+                    <a:stretch>
+                      <a:fillRect/>
+                    </a:stretch>
+                  </pic:blipFill>
+                  <pic:spPr>
+                    <a:xfrm>
+                      <a:off x="0" y="0"/>
+                      <a:ext cx="2896117" cy="2208478"/>
+                    </a:xfrm>
+                    <a:prstGeom prst="rect">
+                      <a:avLst/>
+                    </a:prstGeom>
+                  </pic:spPr>
+                </pic:pic>
+              </a:graphicData>
+            </a:graphic>
+          </wp:inline>
+        </w:drawing>
+      </w:r>
+      <w:r>
+        <w:br/>
+      </w:r>
+      <w:r>
+        <w:rPr>
+          <w:i/>
+        </w:rPr>
+        <w:t xml:space="preserve">Figure 4: Throughput </w:t>
+      </w:r>
+      <w:r>
+        <w:rPr>
+          <w:i/>
+        </w:rPr>
+        <w:t>and Time Taken Against File Size</w:t>
       </w:r>
     </w:p>
     <w:p/>
-    <w:p/>
     <w:p>
       <w:r>
         <w:t xml:space="preserve">From the plots, the general trend is that </w:t>
@@ -1189,6 +1452,11 @@
         <w:t xml:space="preserve">the time taken for file transfer increases with increasing file size. </w:t>
       </w:r>
       <w:r>
+        <w:t>Similarly, the throughput for CP-2 shows a general increase with increasing file size. However, the throughput for CP-1 remains relatively constant with increasing file size.</w:t>
+      </w:r>
+    </w:p>
+    <w:p>
+      <w:r>
         <w:t>W</w:t>
       </w:r>
       <w:r>
@@ -1221,6 +1489,8 @@
       <w:r>
         <w:t xml:space="preserve"> </w:t>
       </w:r>
+    </w:p>
+    <w:p>
       <w:bookmarkStart w:id="0" w:name="_GoBack"/>
       <w:bookmarkEnd w:id="0"/>
     </w:p>
@@ -1258,8 +1528,13 @@
         <w:t>heavily</w:t>
       </w:r>
       <w:r>
-        <w:t xml:space="preserve"> to the difference in timings between the two protocols. </w:t>
-      </w:r>
+        <w:t xml:space="preserve"> to the difference in timings between the two protocols.</w:t>
+      </w:r>
+      <w:r>
+        <w:t xml:space="preserve"> Since a smaller throughput would correspond to a longer time taken, it is unsurprising that CP1 gives a much smaller throughput as compared to CP2 (which takes a shorter amount of time).</w:t>
+      </w:r>
+    </w:p>
+    <w:p>
       <w:r>
         <w:t>From the graphs and the recordings, the timings and throughput seem to increase as the file size sent increase</w:t>
       </w:r>
@@ -1300,7 +1575,7 @@
       </w:r>
     </w:p>
     <w:sectPr>
-      <w:footerReference w:type="default" r:id="rId10"/>
+      <w:footerReference w:type="default" r:id="rId13"/>
       <w:pgSz w:w="11906" w:h="16838"/>
       <w:pgMar w:top="1440" w:right="1440" w:bottom="1440" w:left="1440" w:header="708" w:footer="708" w:gutter="0"/>
       <w:cols w:space="708"/>
@@ -2507,4 +2782,16 @@
     </a:ext>
   </a:extLst>
 </a:theme>
+</file>
+
+<file path=customXml/item1.xml><?xml version="1.0" encoding="utf-8"?>
+<b:Sources xmlns:b="http://schemas.openxmlformats.org/officeDocument/2006/bibliography" xmlns="http://schemas.openxmlformats.org/officeDocument/2006/bibliography" SelectedStyle="\APASixthEditionOfficeOnline.xsl" StyleName="APA" Version="6"/>
+</file>
+
+<file path=customXml/itemProps1.xml><?xml version="1.0" encoding="utf-8"?>
+<ds:datastoreItem xmlns:ds="http://schemas.openxmlformats.org/officeDocument/2006/customXml" ds:itemID="{E0EA7259-09B8-47D2-A33A-CA81CAE5856B}">
+  <ds:schemaRefs>
+    <ds:schemaRef ds:uri="http://schemas.openxmlformats.org/officeDocument/2006/bibliography"/>
+  </ds:schemaRefs>
+</ds:datastoreItem>
 </file>
</xml_diff>

<commit_message>
Updated diagrams and report
</commit_message>
<xml_diff>
--- a/Report & Diagrams/Report.docx
+++ b/Report & Diagrams/Report.docx
@@ -467,10 +467,10 @@
           <w:noProof/>
         </w:rPr>
         <w:drawing>
-          <wp:inline distT="0" distB="0" distL="0" distR="0" wp14:anchorId="06CAABFD" wp14:editId="18F43F1F">
+          <wp:inline distT="0" distB="0" distL="0" distR="0" wp14:anchorId="37CFC988" wp14:editId="50A0BC13">
             <wp:extent cx="5731510" cy="5020310"/>
             <wp:effectExtent l="0" t="0" r="2540" b="8890"/>
-            <wp:docPr id="3" name="Picture 3"/>
+            <wp:docPr id="6" name="Picture 6"/>
             <wp:cNvGraphicFramePr>
               <a:graphicFrameLocks xmlns:a="http://schemas.openxmlformats.org/drawingml/2006/main" noChangeAspect="1"/>
             </wp:cNvGraphicFramePr>
@@ -478,7 +478,7 @@
               <a:graphicData uri="http://schemas.openxmlformats.org/drawingml/2006/picture">
                 <pic:pic xmlns:pic="http://schemas.openxmlformats.org/drawingml/2006/picture">
                   <pic:nvPicPr>
-                    <pic:cNvPr id="3" name="CP1_Diagram.png"/>
+                    <pic:cNvPr id="6" name="CP1_Diagram.png"/>
                     <pic:cNvPicPr/>
                   </pic:nvPicPr>
                   <pic:blipFill>
@@ -564,10 +564,10 @@
           <w:noProof/>
         </w:rPr>
         <w:drawing>
-          <wp:inline distT="0" distB="0" distL="0" distR="0" wp14:anchorId="3FD645B6" wp14:editId="1C07DAC9">
+          <wp:inline distT="0" distB="0" distL="0" distR="0" wp14:anchorId="68691E08" wp14:editId="773EEF02">
             <wp:extent cx="5731510" cy="4650105"/>
             <wp:effectExtent l="0" t="0" r="2540" b="0"/>
-            <wp:docPr id="4" name="Picture 4"/>
+            <wp:docPr id="7" name="Picture 7"/>
             <wp:cNvGraphicFramePr>
               <a:graphicFrameLocks xmlns:a="http://schemas.openxmlformats.org/drawingml/2006/main" noChangeAspect="1"/>
             </wp:cNvGraphicFramePr>
@@ -575,7 +575,7 @@
               <a:graphicData uri="http://schemas.openxmlformats.org/drawingml/2006/picture">
                 <pic:pic xmlns:pic="http://schemas.openxmlformats.org/drawingml/2006/picture">
                   <pic:nvPicPr>
-                    <pic:cNvPr id="4" name="CP2_Diagram.png"/>
+                    <pic:cNvPr id="7" name="CP2_Diagram.png"/>
                     <pic:cNvPicPr/>
                   </pic:nvPicPr>
                   <pic:blipFill>
@@ -1348,12 +1348,17 @@
       <w:r>
         <w:t>s</w:t>
       </w:r>
+      <w:bookmarkStart w:id="0" w:name="_GoBack"/>
+      <w:bookmarkEnd w:id="0"/>
     </w:p>
     <w:p>
       <w:pPr>
         <w:jc w:val="center"/>
       </w:pPr>
       <w:r>
+        <w:rPr>
+          <w:noProof/>
+        </w:rPr>
         <w:drawing>
           <wp:inline distT="0" distB="0" distL="0" distR="0" wp14:anchorId="49775D0E" wp14:editId="5EED2A90">
             <wp:extent cx="2706479" cy="2169127"/>
@@ -1391,6 +1396,9 @@
         </w:drawing>
       </w:r>
       <w:r>
+        <w:rPr>
+          <w:noProof/>
+        </w:rPr>
         <w:drawing>
           <wp:inline distT="0" distB="0" distL="0" distR="0" wp14:anchorId="41F5EDA8" wp14:editId="3A34F0B3">
             <wp:extent cx="2846078" cy="2170320"/>
@@ -1490,10 +1498,7 @@
         <w:t xml:space="preserve"> </w:t>
       </w:r>
     </w:p>
-    <w:p>
-      <w:bookmarkStart w:id="0" w:name="_GoBack"/>
-      <w:bookmarkEnd w:id="0"/>
-    </w:p>
+    <w:p/>
     <w:p>
       <w:pPr>
         <w:pStyle w:val="Heading1"/>
@@ -2789,7 +2794,7 @@
 </file>
 
 <file path=customXml/itemProps1.xml><?xml version="1.0" encoding="utf-8"?>
-<ds:datastoreItem xmlns:ds="http://schemas.openxmlformats.org/officeDocument/2006/customXml" ds:itemID="{E0EA7259-09B8-47D2-A33A-CA81CAE5856B}">
+<ds:datastoreItem xmlns:ds="http://schemas.openxmlformats.org/officeDocument/2006/customXml" ds:itemID="{4AC1FA31-6F0A-4D85-837B-878A3726F727}">
   <ds:schemaRefs>
     <ds:schemaRef ds:uri="http://schemas.openxmlformats.org/officeDocument/2006/bibliography"/>
   </ds:schemaRefs>

</xml_diff>